<commit_message>
SRS version 1 update
</commit_message>
<xml_diff>
--- a/docs/SRS_project_DCPE2A21_Group2.docx
+++ b/docs/SRS_project_DCPE2A21_Group2.docx
@@ -3246,7 +3246,21 @@
         <w:rPr>
           <w:lang w:val="en-SG"/>
         </w:rPr>
-        <w:t>The SRS defines the overall System Architecture and Requirements as well as the Software Architecture and Design. This document is also contains the definition of the System Requirements which shall be used as the input for System Test cases and Software Unit Test cases.</w:t>
+        <w:t xml:space="preserve">The SRS defines the overall System Architecture and Requirements as well as the Software Architecture and Design. This document is also </w:t>
+      </w:r>
+      <w:proofErr w:type="gramStart"/>
+      <w:r>
+        <w:rPr>
+          <w:lang w:val="en-SG"/>
+        </w:rPr>
+        <w:t>contains</w:t>
+      </w:r>
+      <w:proofErr w:type="gramEnd"/>
+      <w:r>
+        <w:rPr>
+          <w:lang w:val="en-SG"/>
+        </w:rPr>
+        <w:t xml:space="preserve"> the definition of the System Requirements which shall be used as the input for System Test cases and Software Unit Test cases.</w:t>
       </w:r>
     </w:p>
     <w:p>
@@ -3787,12 +3801,14 @@
                 <w:lang w:val="en-SG"/>
               </w:rPr>
             </w:pPr>
+            <w:proofErr w:type="spellStart"/>
             <w:r>
               <w:rPr>
                 <w:lang w:val="en-SG"/>
               </w:rPr>
               <w:t>USonic</w:t>
             </w:r>
+            <w:proofErr w:type="spellEnd"/>
           </w:p>
         </w:tc>
         <w:tc>
@@ -3870,12 +3886,14 @@
                 <w:lang w:val="en-SG"/>
               </w:rPr>
             </w:pPr>
+            <w:proofErr w:type="spellStart"/>
             <w:r>
               <w:rPr>
                 <w:lang w:val="en-SG"/>
               </w:rPr>
               <w:t>picam</w:t>
             </w:r>
+            <w:proofErr w:type="spellEnd"/>
           </w:p>
         </w:tc>
         <w:tc>
@@ -4079,20 +4097,6 @@
           <w:t>1</w:t>
         </w:r>
       </w:fldSimple>
-    </w:p>
-    <w:p>
-      <w:pPr>
-        <w:rPr>
-          <w:lang w:val="en-SG"/>
-        </w:rPr>
-      </w:pPr>
-    </w:p>
-    <w:p>
-      <w:pPr>
-        <w:rPr>
-          <w:lang w:val="en-SG"/>
-        </w:rPr>
-      </w:pPr>
     </w:p>
     <w:p>
       <w:pPr>
@@ -5902,8 +5906,8 @@
                         <wps:cNvSpPr txBox="1"/>
                         <wps:spPr>
                           <a:xfrm>
-                            <a:off x="3462475" y="4176046"/>
-                            <a:ext cx="1062990" cy="273685"/>
+                            <a:off x="3462445" y="4176046"/>
+                            <a:ext cx="650875" cy="273685"/>
                           </a:xfrm>
                           <a:prstGeom prst="rect">
                             <a:avLst/>
@@ -5937,61 +5941,6 @@
                                 </w:rPr>
                                 <w:t>18</w:t>
                               </w:r>
-                              <w:r>
-                                <w:rPr>
-                                  <w:rFonts w:ascii="Calibri" w:eastAsia="Calibri" w:hAnsi="Calibri" w:cs="Arial"/>
-                                  <w:noProof/>
-                                  <w:lang w:val="en-US"/>
-                                </w:rPr>
-                                <w:drawing>
-                                  <wp:inline distT="0" distB="0" distL="0" distR="0" wp14:anchorId="79769E3F" wp14:editId="311A5FF2">
-                                    <wp:extent cx="412115" cy="175895"/>
-                                    <wp:effectExtent l="0" t="0" r="0" b="0"/>
-                                    <wp:docPr id="1050481771" name="Picture 42"/>
-                                    <wp:cNvGraphicFramePr>
-                                      <a:graphicFrameLocks xmlns:a="http://schemas.openxmlformats.org/drawingml/2006/main" noChangeAspect="1"/>
-                                    </wp:cNvGraphicFramePr>
-                                    <a:graphic xmlns:a="http://schemas.openxmlformats.org/drawingml/2006/main">
-                                      <a:graphicData uri="http://schemas.openxmlformats.org/drawingml/2006/picture">
-                                        <pic:pic xmlns:pic="http://schemas.openxmlformats.org/drawingml/2006/picture">
-                                          <pic:nvPicPr>
-                                            <pic:cNvPr id="0" name="Picture 4"/>
-                                            <pic:cNvPicPr>
-                                              <a:picLocks noChangeAspect="1" noChangeArrowheads="1"/>
-                                            </pic:cNvPicPr>
-                                          </pic:nvPicPr>
-                                          <pic:blipFill>
-                                            <a:blip r:embed="rId15">
-                                              <a:extLst>
-                                                <a:ext uri="{28A0092B-C50C-407E-A947-70E740481C1C}">
-                                                  <a14:useLocalDpi xmlns:a14="http://schemas.microsoft.com/office/drawing/2010/main" val="0"/>
-                                                </a:ext>
-                                              </a:extLst>
-                                            </a:blip>
-                                            <a:srcRect/>
-                                            <a:stretch>
-                                              <a:fillRect/>
-                                            </a:stretch>
-                                          </pic:blipFill>
-                                          <pic:spPr bwMode="auto">
-                                            <a:xfrm>
-                                              <a:off x="0" y="0"/>
-                                              <a:ext cx="412115" cy="175895"/>
-                                            </a:xfrm>
-                                            <a:prstGeom prst="rect">
-                                              <a:avLst/>
-                                            </a:prstGeom>
-                                            <a:noFill/>
-                                            <a:ln>
-                                              <a:noFill/>
-                                            </a:ln>
-                                          </pic:spPr>
-                                        </pic:pic>
-                                      </a:graphicData>
-                                    </a:graphic>
-                                  </wp:inline>
-                                </w:drawing>
-                              </w:r>
                             </w:p>
                           </w:txbxContent>
                         </wps:txbx>
@@ -6010,7 +5959,7 @@
           </mc:Choice>
           <mc:Fallback>
             <w:pict>
-              <v:group w14:anchorId="414B50A5" id="Canvas 30" o:spid="_x0000_s1026" editas="canvas" style="width:484.6pt;height:394.6pt;mso-position-horizontal-relative:char;mso-position-vertical-relative:line" coordsize="61544,50114" o:gfxdata="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">
+              <v:group w14:anchorId="414B50A5" id="Canvas 30" o:spid="_x0000_s1026" editas="canvas" style="width:484.6pt;height:394.6pt;mso-position-horizontal-relative:char;mso-position-vertical-relative:line" coordsize="61544,50114" o:gfxdata="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">
                 <v:shapetype id="_x0000_t75" coordsize="21600,21600" o:spt="75" o:preferrelative="t" path="m@4@5l@4@11@9@11@9@5xe" filled="f" stroked="f">
                   <v:stroke joinstyle="miter"/>
                   <v:formulas>
@@ -6036,7 +5985,7 @@
                 </v:shape>
                 <v:rect id="Rectangle 35" o:spid="_x0000_s1028" style="position:absolute;left:20179;top:7397;width:20187;height:39688;visibility:visible;mso-wrap-style:square;v-text-anchor:middle" o:gfxdata="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" fillcolor="white [3212]" strokecolor="#1f4d78 [1604]" strokeweight="1pt"/>
                 <v:shape id="Picture 36" o:spid="_x0000_s1029" type="#_x0000_t75" style="position:absolute;left:28967;top:23189;width:3962;height:4310;visibility:visible;mso-wrap-style:square" o:gfxdata="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">
-                  <v:imagedata r:id="rId16" o:title=""/>
+                  <v:imagedata r:id="rId15" o:title=""/>
                 </v:shape>
                 <v:rect id="Rectangle 40" o:spid="_x0000_s1030" style="position:absolute;left:45354;top:7085;width:8779;height:3002;visibility:visible;mso-wrap-style:square;v-text-anchor:middle" o:gfxdata="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" fillcolor="#5b9bd5 [3204]" strokecolor="#1f4d78 [1604]" strokeweight="1pt">
                   <v:textbox>
@@ -6249,7 +6198,7 @@
                   </v:textbox>
                 </v:shape>
                 <v:shape id="Picture 105" o:spid="_x0000_s1043" type="#_x0000_t75" style="position:absolute;left:3330;top:12740;width:9976;height:9188;rotation:1198506fd;visibility:visible;mso-wrap-style:square" o:gfxdata="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">
-                  <v:imagedata r:id="rId17" o:title=""/>
+                  <v:imagedata r:id="rId16" o:title=""/>
                 </v:shape>
                 <v:shapetype id="_x0000_t69" coordsize="21600,21600" o:spt="69" adj="4320,5400" path="m,10800l@0,21600@0@3@2@3@2,21600,21600,10800@2,0@2@1@0@1@0,xe">
                   <v:stroke joinstyle="miter"/>
@@ -6279,7 +6228,7 @@
                   </v:textbox>
                 </v:shape>
                 <v:shape id="Picture 108" o:spid="_x0000_s1045" type="#_x0000_t75" style="position:absolute;left:3185;top:24800;width:8866;height:4630;rotation:90;visibility:visible;mso-wrap-style:square" o:gfxdata="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">
-                  <v:imagedata r:id="rId18" o:title=""/>
+                  <v:imagedata r:id="rId17" o:title=""/>
                 </v:shape>
                 <v:shape id="Straight Arrow Connector 110" o:spid="_x0000_s1046" type="#_x0000_t32" style="position:absolute;left:10133;top:26588;width:9899;height:0;visibility:visible;mso-wrap-style:square" o:connectortype="straight" o:gfxdata="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" strokecolor="black [3213]" strokeweight="1.5pt">
                   <v:stroke endarrow="block" joinstyle="miter"/>
@@ -6665,7 +6614,7 @@
                     </w:txbxContent>
                   </v:textbox>
                 </v:shape>
-                <v:shape id="Text Box 1" o:spid="_x0000_s1067" type="#_x0000_t202" style="position:absolute;left:34624;top:41760;width:10630;height:2737;visibility:visible;mso-wrap-style:none;v-text-anchor:top" o:gfxdata="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" filled="f" stroked="f" strokeweight=".5pt">
+                <v:shape id="Text Box 1" o:spid="_x0000_s1067" type="#_x0000_t202" style="position:absolute;left:34624;top:41760;width:6509;height:2737;visibility:visible;mso-wrap-style:none;v-text-anchor:top" o:gfxdata="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" filled="f" stroked="f" strokeweight=".5pt">
                   <v:textbox>
                     <w:txbxContent>
                       <w:p>
@@ -6689,61 +6638,6 @@
                             <w:lang w:val="en-US"/>
                           </w:rPr>
                           <w:t>18</w:t>
-                        </w:r>
-                        <w:r>
-                          <w:rPr>
-                            <w:rFonts w:ascii="Calibri" w:eastAsia="Calibri" w:hAnsi="Calibri" w:cs="Arial"/>
-                            <w:noProof/>
-                            <w:lang w:val="en-US"/>
-                          </w:rPr>
-                          <w:drawing>
-                            <wp:inline distT="0" distB="0" distL="0" distR="0" wp14:anchorId="79769E3F" wp14:editId="311A5FF2">
-                              <wp:extent cx="412115" cy="175895"/>
-                              <wp:effectExtent l="0" t="0" r="0" b="0"/>
-                              <wp:docPr id="1050481771" name="Picture 42"/>
-                              <wp:cNvGraphicFramePr>
-                                <a:graphicFrameLocks xmlns:a="http://schemas.openxmlformats.org/drawingml/2006/main" noChangeAspect="1"/>
-                              </wp:cNvGraphicFramePr>
-                              <a:graphic xmlns:a="http://schemas.openxmlformats.org/drawingml/2006/main">
-                                <a:graphicData uri="http://schemas.openxmlformats.org/drawingml/2006/picture">
-                                  <pic:pic xmlns:pic="http://schemas.openxmlformats.org/drawingml/2006/picture">
-                                    <pic:nvPicPr>
-                                      <pic:cNvPr id="0" name="Picture 4"/>
-                                      <pic:cNvPicPr>
-                                        <a:picLocks noChangeAspect="1" noChangeArrowheads="1"/>
-                                      </pic:cNvPicPr>
-                                    </pic:nvPicPr>
-                                    <pic:blipFill>
-                                      <a:blip r:embed="rId15">
-                                        <a:extLst>
-                                          <a:ext uri="{28A0092B-C50C-407E-A947-70E740481C1C}">
-                                            <a14:useLocalDpi xmlns:a14="http://schemas.microsoft.com/office/drawing/2010/main" val="0"/>
-                                          </a:ext>
-                                        </a:extLst>
-                                      </a:blip>
-                                      <a:srcRect/>
-                                      <a:stretch>
-                                        <a:fillRect/>
-                                      </a:stretch>
-                                    </pic:blipFill>
-                                    <pic:spPr bwMode="auto">
-                                      <a:xfrm>
-                                        <a:off x="0" y="0"/>
-                                        <a:ext cx="412115" cy="175895"/>
-                                      </a:xfrm>
-                                      <a:prstGeom prst="rect">
-                                        <a:avLst/>
-                                      </a:prstGeom>
-                                      <a:noFill/>
-                                      <a:ln>
-                                        <a:noFill/>
-                                      </a:ln>
-                                    </pic:spPr>
-                                  </pic:pic>
-                                </a:graphicData>
-                              </a:graphic>
-                            </wp:inline>
-                          </w:drawing>
                         </w:r>
                       </w:p>
                     </w:txbxContent>
@@ -7462,7 +7356,7 @@
                     <pic:cNvPicPr/>
                   </pic:nvPicPr>
                   <pic:blipFill>
-                    <a:blip r:embed="rId19">
+                    <a:blip r:embed="rId18">
                       <a:extLst>
                         <a:ext uri="{28A0092B-C50C-407E-A947-70E740481C1C}">
                           <a14:useLocalDpi xmlns:a14="http://schemas.microsoft.com/office/drawing/2010/main" val="0"/>
@@ -7667,7 +7561,15 @@
           </w:p>
           <w:p>
             <w:r>
-              <w:t>Line2 = “**:**</w:t>
+              <w:t>Line2 = “*</w:t>
+            </w:r>
+            <w:proofErr w:type="gramStart"/>
+            <w:r>
+              <w:t>*:*</w:t>
+            </w:r>
+            <w:proofErr w:type="gramEnd"/>
+            <w:r>
+              <w:t>*</w:t>
             </w:r>
             <w:r>
               <w:t xml:space="preserve"> min</w:t>
@@ -8369,7 +8271,7 @@
                     </pic:cNvPicPr>
                   </pic:nvPicPr>
                   <pic:blipFill>
-                    <a:blip r:embed="rId20">
+                    <a:blip r:embed="rId19">
                       <a:extLst>
                         <a:ext uri="{28A0092B-C50C-407E-A947-70E740481C1C}">
                           <a14:useLocalDpi xmlns:a14="http://schemas.microsoft.com/office/drawing/2010/main" val="0"/>
@@ -9021,7 +8923,7 @@
                     <pic:cNvPicPr/>
                   </pic:nvPicPr>
                   <pic:blipFill>
-                    <a:blip r:embed="rId21">
+                    <a:blip r:embed="rId20">
                       <a:extLst>
                         <a:ext uri="{28A0092B-C50C-407E-A947-70E740481C1C}">
                           <a14:useLocalDpi xmlns:a14="http://schemas.microsoft.com/office/drawing/2010/main" val="0"/>
@@ -9367,7 +9269,7 @@
                     <pic:cNvPicPr/>
                   </pic:nvPicPr>
                   <pic:blipFill>
-                    <a:blip r:embed="rId22">
+                    <a:blip r:embed="rId21">
                       <a:extLst>
                         <a:ext uri="{28A0092B-C50C-407E-A947-70E740481C1C}">
                           <a14:useLocalDpi xmlns:a14="http://schemas.microsoft.com/office/drawing/2010/main" val="0"/>
@@ -9582,7 +9484,7 @@
                     <pic:cNvPicPr/>
                   </pic:nvPicPr>
                   <pic:blipFill>
-                    <a:blip r:embed="rId23">
+                    <a:blip r:embed="rId22">
                       <a:extLst>
                         <a:ext uri="{28A0092B-C50C-407E-A947-70E740481C1C}">
                           <a14:useLocalDpi xmlns:a14="http://schemas.microsoft.com/office/drawing/2010/main" val="0"/>
@@ -9983,52 +9885,6 @@
               <w:rPr>
                 <w:lang w:val="en-SG"/>
               </w:rPr>
-              <w:t>NFR-04</w:t>
-            </w:r>
-          </w:p>
-        </w:tc>
-        <w:tc>
-          <w:tcPr>
-            <w:tcW w:w="7654" w:type="dxa"/>
-          </w:tcPr>
-          <w:p>
-            <w:pPr>
-              <w:rPr>
-                <w:lang w:val="en-SG"/>
-              </w:rPr>
-            </w:pPr>
-            <w:r>
-              <w:t xml:space="preserve">All sensitive data (e.g., payment details, technician access codes) shall be encrypted using </w:t>
-            </w:r>
-            <w:r>
-              <w:rPr>
-                <w:b/>
-                <w:bCs/>
-              </w:rPr>
-              <w:t>AES-256</w:t>
-            </w:r>
-            <w:r>
-              <w:t xml:space="preserve"> during transmission and storage.</w:t>
-            </w:r>
-          </w:p>
-        </w:tc>
-      </w:tr>
-      <w:tr>
-        <w:tc>
-          <w:tcPr>
-            <w:tcW w:w="1555" w:type="dxa"/>
-          </w:tcPr>
-          <w:p>
-            <w:pPr>
-              <w:jc w:val="center"/>
-              <w:rPr>
-                <w:lang w:val="en-SG"/>
-              </w:rPr>
-            </w:pPr>
-            <w:r>
-              <w:rPr>
-                <w:lang w:val="en-SG"/>
-              </w:rPr>
               <w:t>NFR-05</w:t>
             </w:r>
           </w:p>
@@ -10279,7 +10135,6 @@
               <w:rPr>
                 <w:lang w:val="en-SG"/>
               </w:rPr>
-              <w:lastRenderedPageBreak/>
               <w:t>NFR-</w:t>
             </w:r>
             <w:r>
@@ -10388,6 +10243,7 @@
               <w:rPr>
                 <w:lang w:val="en-SG"/>
               </w:rPr>
+              <w:lastRenderedPageBreak/>
               <w:t>NFR-</w:t>
             </w:r>
             <w:r>
@@ -11401,44 +11257,13 @@
           </w:p>
         </w:tc>
       </w:tr>
-      <w:tr>
-        <w:trPr>
-          <w:trHeight w:val="300"/>
-        </w:trPr>
-        <w:tc>
-          <w:tcPr>
-            <w:tcW w:w="1555" w:type="dxa"/>
-          </w:tcPr>
-          <w:p>
-            <w:pPr>
-              <w:jc w:val="center"/>
-              <w:rPr>
-                <w:lang w:val="en-SG"/>
-              </w:rPr>
-            </w:pPr>
-            <w:r>
-              <w:rPr>
-                <w:lang w:val="en-SG"/>
-              </w:rPr>
-              <w:t>NFR-20</w:t>
-            </w:r>
-          </w:p>
-        </w:tc>
-        <w:tc>
-          <w:tcPr>
-            <w:tcW w:w="7654" w:type="dxa"/>
-          </w:tcPr>
-          <w:p>
-            <w:r>
-              <w:rPr>
-                <w:rFonts w:ascii="Calibri" w:eastAsia="Calibri" w:hAnsi="Calibri" w:cs="Calibri"/>
-              </w:rPr>
-              <w:t>The system shall include a thermal sensor to detect overheating and trigger an alarm.</w:t>
-            </w:r>
-          </w:p>
-        </w:tc>
-      </w:tr>
     </w:tbl>
+    <w:p/>
+    <w:p>
+      <w:r>
+        <w:br w:type="page"/>
+      </w:r>
+    </w:p>
     <w:p/>
     <w:p>
       <w:pPr>
@@ -11470,7 +11295,6 @@
         <w:rPr>
           <w:lang w:val="en-SG"/>
         </w:rPr>
-        <w:lastRenderedPageBreak/>
         <w:t>Software Architecture</w:t>
       </w:r>
       <w:bookmarkEnd w:id="26"/>
@@ -12515,6 +12339,7 @@
                                 <w:spacing w:before="0" w:beforeAutospacing="0" w:after="160" w:afterAutospacing="0" w:line="256" w:lineRule="auto"/>
                                 <w:jc w:val="center"/>
                               </w:pPr>
+                              <w:proofErr w:type="spellStart"/>
                               <w:r>
                                 <w:rPr>
                                   <w:rFonts w:eastAsia="Calibri"/>
@@ -12526,6 +12351,7 @@
                                 </w:rPr>
                                 <w:t>USonic</w:t>
                               </w:r>
+                              <w:proofErr w:type="spellEnd"/>
                             </w:p>
                           </w:txbxContent>
                         </wps:txbx>
@@ -13169,6 +12995,7 @@
                                   <w:lang w:val="en-US"/>
                                 </w:rPr>
                               </w:pPr>
+                              <w:proofErr w:type="spellStart"/>
                               <w:r>
                                 <w:rPr>
                                   <w:rFonts w:eastAsia="Calibri" w:cs="Arial"/>
@@ -13179,6 +13006,7 @@
                                 </w:rPr>
                                 <w:t>picam</w:t>
                               </w:r>
+                              <w:proofErr w:type="spellEnd"/>
                             </w:p>
                           </w:txbxContent>
                         </wps:txbx>
@@ -13274,7 +13102,7 @@
                                             </pic:cNvPicPr>
                                           </pic:nvPicPr>
                                           <pic:blipFill>
-                                            <a:blip r:embed="rId24">
+                                            <a:blip r:embed="rId23">
                                               <a:extLst>
                                                 <a:ext uri="{28A0092B-C50C-407E-A947-70E740481C1C}">
                                                   <a14:useLocalDpi xmlns:a14="http://schemas.microsoft.com/office/drawing/2010/main" val="0"/>
@@ -13429,6 +13257,7 @@
                           <w:spacing w:before="0" w:beforeAutospacing="0" w:after="160" w:afterAutospacing="0" w:line="256" w:lineRule="auto"/>
                           <w:jc w:val="center"/>
                         </w:pPr>
+                        <w:proofErr w:type="spellStart"/>
                         <w:r>
                           <w:rPr>
                             <w:rFonts w:eastAsia="Calibri"/>
@@ -13440,6 +13269,7 @@
                           </w:rPr>
                           <w:t>USonic</w:t>
                         </w:r>
+                        <w:proofErr w:type="spellEnd"/>
                       </w:p>
                     </w:txbxContent>
                   </v:textbox>
@@ -13700,6 +13530,7 @@
                             <w:lang w:val="en-US"/>
                           </w:rPr>
                         </w:pPr>
+                        <w:proofErr w:type="spellStart"/>
                         <w:r>
                           <w:rPr>
                             <w:rFonts w:eastAsia="Calibri" w:cs="Arial"/>
@@ -13710,6 +13541,7 @@
                           </w:rPr>
                           <w:t>picam</w:t>
                         </w:r>
+                        <w:proofErr w:type="spellEnd"/>
                       </w:p>
                     </w:txbxContent>
                   </v:textbox>
@@ -13764,7 +13596,7 @@
                                       </pic:cNvPicPr>
                                     </pic:nvPicPr>
                                     <pic:blipFill>
-                                      <a:blip r:embed="rId24">
+                                      <a:blip r:embed="rId23">
                                         <a:extLst>
                                           <a:ext uri="{28A0092B-C50C-407E-A947-70E740481C1C}">
                                             <a14:useLocalDpi xmlns:a14="http://schemas.microsoft.com/office/drawing/2010/main" val="0"/>
@@ -13889,29 +13721,8 @@
         </w:rPr>
       </w:pPr>
     </w:p>
-    <w:p>
-      <w:pPr>
-        <w:rPr>
-          <w:lang w:val="en-SG"/>
-        </w:rPr>
-      </w:pPr>
-    </w:p>
-    <w:p>
-      <w:pPr>
-        <w:rPr>
-          <w:lang w:val="en-SG"/>
-        </w:rPr>
-      </w:pPr>
-    </w:p>
-    <w:p>
-      <w:pPr>
-        <w:rPr>
-          <w:lang w:val="en-SG"/>
-        </w:rPr>
-      </w:pPr>
-    </w:p>
     <w:sectPr>
-      <w:headerReference w:type="default" r:id="rId25"/>
+      <w:headerReference w:type="default" r:id="rId24"/>
       <w:pgSz w:w="11906" w:h="16838"/>
       <w:pgMar w:top="1440" w:right="1440" w:bottom="1440" w:left="1440" w:header="709" w:footer="709" w:gutter="0"/>
       <w:cols w:space="708"/>
@@ -19514,12 +19325,7 @@
 </file>
 
 <file path=customXml/item2.xml><?xml version="1.0" encoding="utf-8"?>
-<?mso-contentType ?>
-<FormTemplates xmlns="http://schemas.microsoft.com/sharepoint/v3/contenttype/forms">
-  <Display>DocumentLibraryForm</Display>
-  <Edit>DocumentLibraryForm</Edit>
-  <New>DocumentLibraryForm</New>
-</FormTemplates>
+<b:Sources xmlns:b="http://schemas.openxmlformats.org/officeDocument/2006/bibliography" xmlns="http://schemas.openxmlformats.org/officeDocument/2006/bibliography" SelectedStyle="\APASixthEditionOfficeOnline.xsl" StyleName="APA" Version="6"/>
 </file>
 
 <file path=customXml/item3.xml><?xml version="1.0" encoding="utf-8"?>
@@ -19681,29 +19487,34 @@
 </file>
 
 <file path=customXml/item4.xml><?xml version="1.0" encoding="utf-8"?>
-<b:Sources xmlns:b="http://schemas.openxmlformats.org/officeDocument/2006/bibliography" xmlns="http://schemas.openxmlformats.org/officeDocument/2006/bibliography" SelectedStyle="\APASixthEditionOfficeOnline.xsl" StyleName="APA" Version="6"/>
+<?mso-contentType ?>
+<FormTemplates xmlns="http://schemas.microsoft.com/sharepoint/v3/contenttype/forms">
+  <Display>DocumentLibraryForm</Display>
+  <Edit>DocumentLibraryForm</Edit>
+  <New>DocumentLibraryForm</New>
+</FormTemplates>
 </file>
 
 <file path=customXml/itemProps1.xml><?xml version="1.0" encoding="utf-8"?>
 <ds:datastoreItem xmlns:ds="http://schemas.openxmlformats.org/officeDocument/2006/customXml" ds:itemID="{E9F4B20F-6069-42DD-ACE1-B693435E4710}">
   <ds:schemaRefs>
+    <ds:schemaRef ds:uri="http://purl.org/dc/elements/1.1/"/>
+    <ds:schemaRef ds:uri="2b02348f-b4e3-458c-83fc-9e90db0f8029"/>
+    <ds:schemaRef ds:uri="http://purl.org/dc/terms/"/>
+    <ds:schemaRef ds:uri="http://schemas.microsoft.com/office/2006/documentManagement/types"/>
+    <ds:schemaRef ds:uri="http://schemas.microsoft.com/office/2006/metadata/properties"/>
+    <ds:schemaRef ds:uri="http://schemas.microsoft.com/office/infopath/2007/PartnerControls"/>
+    <ds:schemaRef ds:uri="http://purl.org/dc/dcmitype/"/>
+    <ds:schemaRef ds:uri="http://schemas.openxmlformats.org/package/2006/metadata/core-properties"/>
     <ds:schemaRef ds:uri="http://www.w3.org/XML/1998/namespace"/>
-    <ds:schemaRef ds:uri="http://schemas.microsoft.com/office/2006/documentManagement/types"/>
-    <ds:schemaRef ds:uri="http://purl.org/dc/terms/"/>
-    <ds:schemaRef ds:uri="http://purl.org/dc/dcmitype/"/>
-    <ds:schemaRef ds:uri="http://purl.org/dc/elements/1.1/"/>
-    <ds:schemaRef ds:uri="http://schemas.openxmlformats.org/package/2006/metadata/core-properties"/>
-    <ds:schemaRef ds:uri="2b02348f-b4e3-458c-83fc-9e90db0f8029"/>
-    <ds:schemaRef ds:uri="http://schemas.microsoft.com/office/infopath/2007/PartnerControls"/>
-    <ds:schemaRef ds:uri="http://schemas.microsoft.com/office/2006/metadata/properties"/>
   </ds:schemaRefs>
 </ds:datastoreItem>
 </file>
 
 <file path=customXml/itemProps2.xml><?xml version="1.0" encoding="utf-8"?>
-<ds:datastoreItem xmlns:ds="http://schemas.openxmlformats.org/officeDocument/2006/customXml" ds:itemID="{1AE65524-3474-4244-A856-D72F3E7751CA}">
+<ds:datastoreItem xmlns:ds="http://schemas.openxmlformats.org/officeDocument/2006/customXml" ds:itemID="{00CCE8AE-A2BA-4B29-9976-828AF2616EBB}">
   <ds:schemaRefs>
-    <ds:schemaRef ds:uri="http://schemas.microsoft.com/sharepoint/v3/contenttype/forms"/>
+    <ds:schemaRef ds:uri="http://schemas.openxmlformats.org/officeDocument/2006/bibliography"/>
   </ds:schemaRefs>
 </ds:datastoreItem>
 </file>
@@ -19727,9 +19538,9 @@
 </file>
 
 <file path=customXml/itemProps4.xml><?xml version="1.0" encoding="utf-8"?>
-<ds:datastoreItem xmlns:ds="http://schemas.openxmlformats.org/officeDocument/2006/customXml" ds:itemID="{00CCE8AE-A2BA-4B29-9976-828AF2616EBB}">
+<ds:datastoreItem xmlns:ds="http://schemas.openxmlformats.org/officeDocument/2006/customXml" ds:itemID="{1AE65524-3474-4244-A856-D72F3E7751CA}">
   <ds:schemaRefs>
-    <ds:schemaRef ds:uri="http://schemas.openxmlformats.org/officeDocument/2006/bibliography"/>
+    <ds:schemaRef ds:uri="http://schemas.microsoft.com/sharepoint/v3/contenttype/forms"/>
   </ds:schemaRefs>
 </ds:datastoreItem>
 </file>
</xml_diff>